<commit_message>
Trouble shooting guide updated
</commit_message>
<xml_diff>
--- a/Documents/Technical/Help/TroubleShootingGuide/Trouble Shooting Guide - ICON - DDAS-Rev02 - Corrected.docx
+++ b/Documents/Technical/Help/TroubleShootingGuide/Trouble Shooting Guide - ICON - DDAS-Rev02 - Corrected.docx
@@ -4190,6 +4190,75 @@
           <w:i/>
         </w:rPr>
         <w:lastRenderedPageBreak/>
+        <w:t>Topology Diagram</w:t>
+      </w:r>
+    </w:p>
+    <w:p/>
+    <w:p>
+      <w:r>
+        <w:rPr>
+          <w:noProof/>
+          <w:lang w:val="en-IN" w:eastAsia="en-IN"/>
+        </w:rPr>
+        <w:drawing>
+          <wp:inline distT="0" distB="0" distL="0" distR="0">
+            <wp:extent cx="5732145" cy="3240405"/>
+            <wp:effectExtent l="0" t="0" r="1905" b="0"/>
+            <wp:docPr id="1" name="Picture 1"/>
+            <wp:cNvGraphicFramePr>
+              <a:graphicFrameLocks xmlns:a="http://schemas.openxmlformats.org/drawingml/2006/main" noChangeAspect="1"/>
+            </wp:cNvGraphicFramePr>
+            <a:graphic xmlns:a="http://schemas.openxmlformats.org/drawingml/2006/main">
+              <a:graphicData uri="http://schemas.openxmlformats.org/drawingml/2006/picture">
+                <pic:pic xmlns:pic="http://schemas.openxmlformats.org/drawingml/2006/picture">
+                  <pic:nvPicPr>
+                    <pic:cNvPr id="0" name="Topology_Diagram.png"/>
+                    <pic:cNvPicPr/>
+                  </pic:nvPicPr>
+                  <pic:blipFill>
+                    <a:blip r:embed="rId14">
+                      <a:extLst>
+                        <a:ext uri="{28A0092B-C50C-407E-A947-70E740481C1C}">
+                          <a14:useLocalDpi xmlns:a14="http://schemas.microsoft.com/office/drawing/2010/main" val="0"/>
+                        </a:ext>
+                      </a:extLst>
+                    </a:blip>
+                    <a:stretch>
+                      <a:fillRect/>
+                    </a:stretch>
+                  </pic:blipFill>
+                  <pic:spPr>
+                    <a:xfrm>
+                      <a:off x="0" y="0"/>
+                      <a:ext cx="5732145" cy="3240405"/>
+                    </a:xfrm>
+                    <a:prstGeom prst="rect">
+                      <a:avLst/>
+                    </a:prstGeom>
+                  </pic:spPr>
+                </pic:pic>
+              </a:graphicData>
+            </a:graphic>
+          </wp:inline>
+        </w:drawing>
+      </w:r>
+    </w:p>
+    <w:p/>
+    <w:p>
+      <w:pPr>
+        <w:pStyle w:val="Heading2"/>
+        <w:keepLines w:val="0"/>
+        <w:spacing w:before="240" w:after="60"/>
+        <w:ind w:left="540"/>
+        <w:jc w:val="left"/>
+        <w:rPr>
+          <w:i/>
+        </w:rPr>
+      </w:pPr>
+      <w:r>
+        <w:rPr>
+          <w:i/>
+        </w:rPr>
         <w:t>Application Servers</w:t>
       </w:r>
       <w:bookmarkEnd w:id="14"/>
@@ -5395,6 +5464,7 @@
               <w:rPr>
                 <w:rFonts w:asciiTheme="minorHAnsi" w:hAnsiTheme="minorHAnsi" w:cstheme="minorHAnsi"/>
               </w:rPr>
+              <w:lastRenderedPageBreak/>
               <w:t>\</w:t>
             </w:r>
             <w:proofErr w:type="spellStart"/>
@@ -6236,7 +6306,6 @@
         <w:rPr>
           <w:b/>
         </w:rPr>
-        <w:lastRenderedPageBreak/>
         <w:t>Database Instances</w:t>
       </w:r>
     </w:p>
@@ -6895,6 +6964,7 @@
         <w:ind w:left="540" w:firstLine="720"/>
       </w:pPr>
       <w:r>
+        <w:lastRenderedPageBreak/>
         <w:t>Error Logs</w:t>
       </w:r>
     </w:p>
@@ -7252,7 +7322,7 @@
                     </pic:cNvPicPr>
                   </pic:nvPicPr>
                   <pic:blipFill>
-                    <a:blip r:embed="rId14">
+                    <a:blip r:embed="rId15">
                       <a:extLst>
                         <a:ext uri="{28A0092B-C50C-407E-A947-70E740481C1C}">
                           <a14:useLocalDpi xmlns:a14="http://schemas.microsoft.com/office/drawing/2010/main" val="0"/>
@@ -7323,7 +7393,7 @@
                     </pic:cNvPicPr>
                   </pic:nvPicPr>
                   <pic:blipFill>
-                    <a:blip r:embed="rId15">
+                    <a:blip r:embed="rId16">
                       <a:extLst>
                         <a:ext uri="{28A0092B-C50C-407E-A947-70E740481C1C}">
                           <a14:useLocalDpi xmlns:a14="http://schemas.microsoft.com/office/drawing/2010/main" val="0"/>
@@ -7520,7 +7590,7 @@
                     </pic:cNvPicPr>
                   </pic:nvPicPr>
                   <pic:blipFill>
-                    <a:blip r:embed="rId16">
+                    <a:blip r:embed="rId17">
                       <a:extLst>
                         <a:ext uri="{28A0092B-C50C-407E-A947-70E740481C1C}">
                           <a14:useLocalDpi xmlns:a14="http://schemas.microsoft.com/office/drawing/2010/main" val="0"/>
@@ -7612,7 +7682,7 @@
                     </pic:cNvPicPr>
                   </pic:nvPicPr>
                   <pic:blipFill>
-                    <a:blip r:embed="rId17">
+                    <a:blip r:embed="rId18">
                       <a:extLst>
                         <a:ext uri="{28A0092B-C50C-407E-A947-70E740481C1C}">
                           <a14:useLocalDpi xmlns:a14="http://schemas.microsoft.com/office/drawing/2010/main" val="0"/>
@@ -8015,8 +8085,6 @@
       </w:r>
       <w:r>
         <w:tab/>
-      </w:r>
-      <w:r>
         <w:t>&lt;add key="</w:t>
       </w:r>
       <w:proofErr w:type="spellStart"/>
@@ -8025,7 +8093,19 @@
       </w:r>
       <w:proofErr w:type="spellEnd"/>
       <w:r>
-        <w:t>" value="smtp.gmail.com" /&gt;</w:t>
+        <w:t>" value="smtp</w:t>
+      </w:r>
+      <w:r>
+        <w:t>-relay</w:t>
+      </w:r>
+      <w:r>
+        <w:t>.</w:t>
+      </w:r>
+      <w:r>
+        <w:t>iconcr</w:t>
+      </w:r>
+      <w:r>
+        <w:t>.com" /&gt;</w:t>
       </w:r>
     </w:p>
     <w:p>
@@ -8045,10 +8125,7 @@
         <w:t>" value="</w:t>
       </w:r>
       <w:r>
-        <w:rPr>
-          <w:color w:val="FF0000"/>
-        </w:rPr>
-        <w:t>Clarity2148</w:t>
+        <w:t>***</w:t>
       </w:r>
       <w:r>
         <w:t>" /&gt;</w:t>
@@ -8071,10 +8148,16 @@
         <w:t>" value="</w:t>
       </w:r>
       <w:r>
-        <w:rPr>
-          <w:color w:val="FF0000"/>
-        </w:rPr>
-        <w:t>test@claritytechnologies.com</w:t>
+        <w:t>ddas</w:t>
+      </w:r>
+      <w:r>
+        <w:t>@</w:t>
+      </w:r>
+      <w:r>
+        <w:t>iconplc</w:t>
+      </w:r>
+      <w:r>
+        <w:t>.com</w:t>
       </w:r>
       <w:r>
         <w:t>" /&gt;</w:t>
@@ -8094,7 +8177,10 @@
       </w:r>
       <w:proofErr w:type="spellEnd"/>
       <w:r>
-        <w:t>" value="587" /&gt;</w:t>
+        <w:t>" value="25</w:t>
+      </w:r>
+      <w:r>
+        <w:t>" /&gt;</w:t>
       </w:r>
     </w:p>
     <w:p>
@@ -8126,6 +8212,9 @@
         </w:numPr>
       </w:pPr>
       <w:r>
+        <w:t>E-</w:t>
+      </w:r>
+      <w:r>
         <w:t>Mails are sent by the application during below processes</w:t>
       </w:r>
     </w:p>
@@ -8234,7 +8323,13 @@
         </w:numPr>
       </w:pPr>
       <w:r>
-        <w:t>When mails are not being sent</w:t>
+        <w:t xml:space="preserve">When </w:t>
+      </w:r>
+      <w:r>
+        <w:t>e-</w:t>
+      </w:r>
+      <w:r>
+        <w:t>mails are not being sent</w:t>
       </w:r>
       <w:r>
         <w:t>, check</w:t>
@@ -8249,7 +8344,7 @@
         </w:numPr>
       </w:pPr>
       <w:r>
-        <w:t xml:space="preserve"> ‘Error Logs’ </w:t>
+        <w:t xml:space="preserve">‘Error Logs’ </w:t>
       </w:r>
       <w:r>
         <w:t>for</w:t>
@@ -8261,7 +8356,13 @@
         <w:t>s</w:t>
       </w:r>
       <w:r>
-        <w:t xml:space="preserve"> thrown by the application while sending mails</w:t>
+        <w:t xml:space="preserve"> thrown by the application while sending </w:t>
+      </w:r>
+      <w:r>
+        <w:t>e-</w:t>
+      </w:r>
+      <w:r>
+        <w:t>mails</w:t>
       </w:r>
     </w:p>
     <w:p>
@@ -8271,91 +8372,48 @@
           <w:ilvl w:val="1"/>
           <w:numId w:val="32"/>
         </w:numPr>
-        <w:rPr>
-          <w:color w:val="FF0000"/>
-        </w:rPr>
-      </w:pPr>
-      <w:r>
-        <w:rPr>
-          <w:color w:val="FF0000"/>
-        </w:rPr>
-        <w:t>whether mails are being sent from the mail id provided in ‘</w:t>
+      </w:pPr>
+      <w:r>
+        <w:t xml:space="preserve">Test the connectivity with SMTP server mentioned in </w:t>
+      </w:r>
+      <w:bookmarkStart w:id="27" w:name="_GoBack"/>
+      <w:bookmarkEnd w:id="27"/>
+      <w:r>
+        <w:t>t</w:t>
+      </w:r>
+      <w:r>
+        <w:t>he ‘</w:t>
       </w:r>
       <w:proofErr w:type="spellStart"/>
       <w:r>
-        <w:rPr>
-          <w:color w:val="FF0000"/>
-        </w:rPr>
         <w:t>Web.Config</w:t>
       </w:r>
       <w:proofErr w:type="spellEnd"/>
       <w:r>
-        <w:rPr>
-          <w:color w:val="FF0000"/>
-        </w:rPr>
-        <w:t>’</w:t>
+        <w:t>’ using ‘TELNET’</w:t>
       </w:r>
     </w:p>
     <w:p>
       <w:pPr>
-        <w:pStyle w:val="ListParagraph"/>
-        <w:numPr>
-          <w:ilvl w:val="1"/>
-          <w:numId w:val="32"/>
-        </w:numPr>
-        <w:rPr>
-          <w:color w:val="FF0000"/>
-        </w:rPr>
-      </w:pPr>
-      <w:r>
-        <w:rPr>
-          <w:color w:val="FF0000"/>
-        </w:rPr>
-        <w:t>Details in ‘</w:t>
-      </w:r>
-      <w:proofErr w:type="spellStart"/>
-      <w:r>
-        <w:rPr>
-          <w:color w:val="FF0000"/>
-        </w:rPr>
-        <w:t>Web.Config</w:t>
-      </w:r>
-      <w:proofErr w:type="spellEnd"/>
-      <w:r>
-        <w:rPr>
-          <w:color w:val="FF0000"/>
-        </w:rPr>
-        <w:t>’ such as ‘Port Number’</w:t>
-      </w:r>
+        <w:ind w:left="1080"/>
+      </w:pPr>
+      <w:r>
+        <w:t xml:space="preserve">Ref: </w:t>
+      </w:r>
+      <w:hyperlink r:id="rId19" w:history="1">
+        <w:r>
+          <w:rPr>
+            <w:rStyle w:val="Hyperlink"/>
+          </w:rPr>
+          <w:t>https://technet.microsoft.com/en-us/library/aa995718(v=exchg.65).aspx</w:t>
+        </w:r>
+      </w:hyperlink>
     </w:p>
     <w:p>
       <w:pPr>
-        <w:pStyle w:val="ListParagraph"/>
-        <w:numPr>
-          <w:ilvl w:val="1"/>
-          <w:numId w:val="32"/>
-        </w:numPr>
-        <w:rPr>
-          <w:color w:val="FF0000"/>
-        </w:rPr>
-      </w:pPr>
-      <w:r>
-        <w:rPr>
-          <w:color w:val="FF0000"/>
-        </w:rPr>
-        <w:t>SMTP server connection</w:t>
-      </w:r>
+        <w:ind w:left="1080"/>
+      </w:pPr>
     </w:p>
-    <w:p>
-      <w:pPr>
-        <w:pStyle w:val="ListParagraph"/>
-        <w:numPr>
-          <w:ilvl w:val="1"/>
-          <w:numId w:val="32"/>
-        </w:numPr>
-      </w:pPr>
-    </w:p>
-    <w:p/>
     <w:p>
       <w:pPr>
         <w:pStyle w:val="Heading1"/>
@@ -8570,7 +8628,7 @@
                 <w:lang w:val="en-IN"/>
               </w:rPr>
             </w:pPr>
-            <w:hyperlink r:id="rId18" w:history="1">
+            <w:hyperlink r:id="rId20" w:history="1">
               <w:r>
                 <w:rPr>
                   <w:rStyle w:val="Hyperlink"/>
@@ -8650,7 +8708,7 @@
                 <w:lang w:val="en-IN"/>
               </w:rPr>
             </w:pPr>
-            <w:hyperlink r:id="rId19" w:history="1">
+            <w:hyperlink r:id="rId21" w:history="1">
               <w:r>
                 <w:rPr>
                   <w:rStyle w:val="Hyperlink"/>
@@ -8707,11 +8765,7 @@
               </w:rPr>
             </w:pPr>
             <w:r>
-              <w:t xml:space="preserve">FDA Warning Letters and </w:t>
-            </w:r>
-            <w:r>
-              <w:lastRenderedPageBreak/>
-              <w:t>Responses</w:t>
+              <w:t>FDA Warning Letters and Responses</w:t>
             </w:r>
           </w:p>
         </w:tc>
@@ -8726,7 +8780,7 @@
             </w:tcBorders>
           </w:tcPr>
           <w:p>
-            <w:hyperlink r:id="rId20" w:history="1">
+            <w:hyperlink r:id="rId22" w:history="1">
               <w:r>
                 <w:rPr>
                   <w:rStyle w:val="Hyperlink"/>
@@ -8771,7 +8825,6 @@
               </w:rPr>
             </w:pPr>
             <w:r>
-              <w:lastRenderedPageBreak/>
               <w:t>4</w:t>
             </w:r>
           </w:p>
@@ -8796,7 +8849,11 @@
               </w:rPr>
             </w:pPr>
             <w:r>
-              <w:t>Notice of Opportunity for Hearing (NOOH) – Proposal to Debar</w:t>
+              <w:t xml:space="preserve">Notice of </w:t>
+            </w:r>
+            <w:r>
+              <w:lastRenderedPageBreak/>
+              <w:t>Opportunity for Hearing (NOOH) – Proposal to Debar</w:t>
             </w:r>
           </w:p>
         </w:tc>
@@ -8819,12 +8876,19 @@
                 <w:lang w:val="en-IN"/>
               </w:rPr>
             </w:pPr>
-            <w:hyperlink r:id="rId21" w:history="1">
+            <w:hyperlink r:id="rId23" w:history="1">
               <w:r>
                 <w:rPr>
                   <w:rStyle w:val="Hyperlink"/>
                 </w:rPr>
-                <w:t>http://www.fda.gov/RegulatoryInformation/FOI/ElectronicReadingRoom/ucm143240.htm</w:t>
+                <w:t>http://www.fda.gov/RegulatoryInformation/FOI/ElectronicReadi</w:t>
+              </w:r>
+              <w:r>
+                <w:rPr>
+                  <w:rStyle w:val="Hyperlink"/>
+                </w:rPr>
+                <w:lastRenderedPageBreak/>
+                <w:t>ngRoom/ucm143240.htm</w:t>
               </w:r>
             </w:hyperlink>
           </w:p>
@@ -8852,6 +8916,7 @@
               </w:rPr>
             </w:pPr>
             <w:r>
+              <w:lastRenderedPageBreak/>
               <w:t>5</w:t>
             </w:r>
           </w:p>
@@ -8899,7 +8964,7 @@
                 <w:lang w:val="en-IN"/>
               </w:rPr>
             </w:pPr>
-            <w:hyperlink r:id="rId22" w:history="1">
+            <w:hyperlink r:id="rId24" w:history="1">
               <w:r>
                 <w:rPr>
                   <w:rStyle w:val="Hyperlink"/>
@@ -8979,7 +9044,7 @@
                 <w:lang w:val="en-IN"/>
               </w:rPr>
             </w:pPr>
-            <w:hyperlink r:id="rId23" w:history="1">
+            <w:hyperlink r:id="rId25" w:history="1">
               <w:r>
                 <w:rPr>
                   <w:rStyle w:val="Hyperlink"/>
@@ -9059,7 +9124,7 @@
                 <w:lang w:val="en-IN"/>
               </w:rPr>
             </w:pPr>
-            <w:hyperlink r:id="rId24" w:history="1">
+            <w:hyperlink r:id="rId26" w:history="1">
               <w:r>
                 <w:rPr>
                   <w:rStyle w:val="Hyperlink"/>
@@ -9142,7 +9207,7 @@
                 <w:lang w:val="en-IN"/>
               </w:rPr>
             </w:pPr>
-            <w:hyperlink r:id="rId25" w:history="1">
+            <w:hyperlink r:id="rId27" w:history="1">
               <w:r>
                 <w:rPr>
                   <w:rStyle w:val="Hyperlink"/>
@@ -9222,7 +9287,7 @@
                 <w:lang w:val="en-IN"/>
               </w:rPr>
             </w:pPr>
-            <w:hyperlink r:id="rId26" w:history="1">
+            <w:hyperlink r:id="rId28" w:history="1">
               <w:r>
                 <w:rPr>
                   <w:rStyle w:val="Hyperlink"/>
@@ -9302,7 +9367,7 @@
                 <w:lang w:val="en-IN"/>
               </w:rPr>
             </w:pPr>
-            <w:hyperlink r:id="rId27" w:history="1">
+            <w:hyperlink r:id="rId29" w:history="1">
               <w:r>
                 <w:rPr>
                   <w:rStyle w:val="Hyperlink"/>
@@ -9382,7 +9447,7 @@
                 <w:lang w:val="en-IN"/>
               </w:rPr>
             </w:pPr>
-            <w:hyperlink r:id="rId28" w:history="1">
+            <w:hyperlink r:id="rId30" w:history="1">
               <w:r>
                 <w:rPr>
                   <w:rStyle w:val="Hyperlink"/>
@@ -9462,7 +9527,7 @@
                 <w:lang w:val="en-IN"/>
               </w:rPr>
             </w:pPr>
-            <w:hyperlink r:id="rId29" w:history="1">
+            <w:hyperlink r:id="rId31" w:history="1">
               <w:r>
                 <w:rPr>
                   <w:rStyle w:val="Hyperlink"/>
@@ -9488,8 +9553,9 @@
       <w:pPr>
         <w:pStyle w:val="Heading2"/>
       </w:pPr>
-      <w:bookmarkStart w:id="27" w:name="_Toc517197838"/>
-      <w:r>
+      <w:bookmarkStart w:id="28" w:name="_Toc517197838"/>
+      <w:r>
+        <w:lastRenderedPageBreak/>
         <w:t>Extraction Method</w:t>
       </w:r>
       <w:r>
@@ -9964,7 +10030,7 @@
       <w:r>
         <w:t>1. FDA Debarment List</w:t>
       </w:r>
-      <w:bookmarkEnd w:id="27"/>
+      <w:bookmarkEnd w:id="28"/>
     </w:p>
     <w:p/>
     <w:p>
@@ -10002,7 +10068,7 @@
                     </pic:cNvPicPr>
                   </pic:nvPicPr>
                   <pic:blipFill>
-                    <a:blip r:embed="rId30">
+                    <a:blip r:embed="rId32">
                       <a:extLst>
                         <a:ext uri="{28A0092B-C50C-407E-A947-70E740481C1C}">
                           <a14:useLocalDpi xmlns:a14="http://schemas.microsoft.com/office/drawing/2010/main" val="0"/>
@@ -10050,7 +10116,7 @@
       <w:pPr>
         <w:pStyle w:val="Heading2"/>
       </w:pPr>
-      <w:bookmarkStart w:id="28" w:name="_Toc517197839"/>
+      <w:bookmarkStart w:id="29" w:name="_Toc517197839"/>
       <w:r>
         <w:t>2. Clinical Investigator Inspection List (CLIL</w:t>
       </w:r>
@@ -10062,7 +10128,7 @@
       <w:r>
         <w:t>CDER)</w:t>
       </w:r>
-      <w:bookmarkEnd w:id="28"/>
+      <w:bookmarkEnd w:id="29"/>
     </w:p>
     <w:p/>
     <w:p>
@@ -10101,7 +10167,7 @@
                     </pic:cNvPicPr>
                   </pic:nvPicPr>
                   <pic:blipFill>
-                    <a:blip r:embed="rId31">
+                    <a:blip r:embed="rId33">
                       <a:extLst>
                         <a:ext uri="{28A0092B-C50C-407E-A947-70E740481C1C}">
                           <a14:useLocalDpi xmlns:a14="http://schemas.microsoft.com/office/drawing/2010/main" val="0"/>
@@ -10141,11 +10207,11 @@
       <w:r>
         <w:t xml:space="preserve">3. </w:t>
       </w:r>
-      <w:bookmarkStart w:id="29" w:name="_Toc517197840"/>
+      <w:bookmarkStart w:id="30" w:name="_Toc517197840"/>
       <w:r>
         <w:t>FDA Warning Letters and Responses</w:t>
       </w:r>
-      <w:bookmarkEnd w:id="29"/>
+      <w:bookmarkEnd w:id="30"/>
     </w:p>
     <w:p/>
     <w:p>
@@ -10184,7 +10250,7 @@
                     </pic:cNvPicPr>
                   </pic:nvPicPr>
                   <pic:blipFill>
-                    <a:blip r:embed="rId32">
+                    <a:blip r:embed="rId34">
                       <a:extLst>
                         <a:ext uri="{28A0092B-C50C-407E-A947-70E740481C1C}">
                           <a14:useLocalDpi xmlns:a14="http://schemas.microsoft.com/office/drawing/2010/main" val="0"/>
@@ -10222,11 +10288,11 @@
       <w:pPr>
         <w:pStyle w:val="Heading2"/>
       </w:pPr>
-      <w:bookmarkStart w:id="30" w:name="_Toc517197841"/>
+      <w:bookmarkStart w:id="31" w:name="_Toc517197841"/>
       <w:r>
         <w:t>4. Notice of Opportunity for Hearing (NOOH) – Proposal to Debar</w:t>
       </w:r>
-      <w:bookmarkEnd w:id="30"/>
+      <w:bookmarkEnd w:id="31"/>
     </w:p>
     <w:p/>
     <w:p>
@@ -10265,7 +10331,7 @@
                     </pic:cNvPicPr>
                   </pic:nvPicPr>
                   <pic:blipFill>
-                    <a:blip r:embed="rId33">
+                    <a:blip r:embed="rId35">
                       <a:extLst>
                         <a:ext uri="{28A0092B-C50C-407E-A947-70E740481C1C}">
                           <a14:useLocalDpi xmlns:a14="http://schemas.microsoft.com/office/drawing/2010/main" val="0"/>
@@ -10306,11 +10372,11 @@
       <w:pPr>
         <w:pStyle w:val="Heading2"/>
       </w:pPr>
-      <w:bookmarkStart w:id="31" w:name="_Toc517197842"/>
+      <w:bookmarkStart w:id="32" w:name="_Toc517197842"/>
       <w:r>
         <w:t>5. Adequate Assurances List for Clinical Investigators</w:t>
       </w:r>
-      <w:bookmarkEnd w:id="31"/>
+      <w:bookmarkEnd w:id="32"/>
     </w:p>
     <w:p/>
     <w:p>
@@ -10328,11 +10394,11 @@
       <w:pPr>
         <w:pStyle w:val="Heading2"/>
       </w:pPr>
-      <w:bookmarkStart w:id="32" w:name="_Toc517197843"/>
+      <w:bookmarkStart w:id="33" w:name="_Toc517197843"/>
       <w:r>
         <w:t>6. Clinical Investigators – Disqualification Proceedings (FDA Disqualified/Restricted)</w:t>
       </w:r>
-      <w:bookmarkEnd w:id="32"/>
+      <w:bookmarkEnd w:id="33"/>
     </w:p>
     <w:p/>
     <w:p>
@@ -10371,7 +10437,7 @@
                     </pic:cNvPicPr>
                   </pic:nvPicPr>
                   <pic:blipFill>
-                    <a:blip r:embed="rId34" cstate="print">
+                    <a:blip r:embed="rId36" cstate="print">
                       <a:extLst>
                         <a:ext uri="{28A0092B-C50C-407E-A947-70E740481C1C}">
                           <a14:useLocalDpi xmlns:a14="http://schemas.microsoft.com/office/drawing/2010/main" val="0"/>
@@ -10408,11 +10474,11 @@
       <w:pPr>
         <w:pStyle w:val="Heading2"/>
       </w:pPr>
-      <w:bookmarkStart w:id="33" w:name="_Toc517197844"/>
+      <w:bookmarkStart w:id="34" w:name="_Toc517197844"/>
       <w:r>
         <w:t>7. Clinical Investigator Inspection List (CBER)</w:t>
       </w:r>
-      <w:bookmarkEnd w:id="33"/>
+      <w:bookmarkEnd w:id="34"/>
     </w:p>
     <w:p/>
     <w:p>
@@ -10455,7 +10521,7 @@
                     </pic:cNvPicPr>
                   </pic:nvPicPr>
                   <pic:blipFill>
-                    <a:blip r:embed="rId35">
+                    <a:blip r:embed="rId37">
                       <a:extLst>
                         <a:ext uri="{28A0092B-C50C-407E-A947-70E740481C1C}">
                           <a14:useLocalDpi xmlns:a14="http://schemas.microsoft.com/office/drawing/2010/main" val="0"/>
@@ -10492,11 +10558,11 @@
       <w:pPr>
         <w:pStyle w:val="Heading2"/>
       </w:pPr>
-      <w:bookmarkStart w:id="34" w:name="_Toc517197845"/>
+      <w:bookmarkStart w:id="35" w:name="_Toc517197845"/>
       <w:r>
         <w:t>8. PHS Administrative Actions Listing</w:t>
       </w:r>
-      <w:bookmarkEnd w:id="34"/>
+      <w:bookmarkEnd w:id="35"/>
     </w:p>
     <w:p/>
     <w:p>
@@ -10535,7 +10601,7 @@
                     </pic:cNvPicPr>
                   </pic:nvPicPr>
                   <pic:blipFill>
-                    <a:blip r:embed="rId36">
+                    <a:blip r:embed="rId38">
                       <a:extLst>
                         <a:ext uri="{28A0092B-C50C-407E-A947-70E740481C1C}">
                           <a14:useLocalDpi xmlns:a14="http://schemas.microsoft.com/office/drawing/2010/main" val="0"/>
@@ -10572,11 +10638,11 @@
       <w:pPr>
         <w:pStyle w:val="Heading2"/>
       </w:pPr>
-      <w:bookmarkStart w:id="35" w:name="_Toc517197846"/>
+      <w:bookmarkStart w:id="36" w:name="_Toc517197846"/>
       <w:r>
         <w:t>9. HHS/OIG/ EXCLUSIONS DATABASE SEARCH/ FRAUD</w:t>
       </w:r>
-      <w:bookmarkEnd w:id="35"/>
+      <w:bookmarkEnd w:id="36"/>
     </w:p>
     <w:p/>
     <w:p>
@@ -10614,7 +10680,7 @@
                     </pic:cNvPicPr>
                   </pic:nvPicPr>
                   <pic:blipFill>
-                    <a:blip r:embed="rId37">
+                    <a:blip r:embed="rId39">
                       <a:extLst>
                         <a:ext uri="{28A0092B-C50C-407E-A947-70E740481C1C}">
                           <a14:useLocalDpi xmlns:a14="http://schemas.microsoft.com/office/drawing/2010/main" val="0"/>
@@ -10650,11 +10716,11 @@
       <w:pPr>
         <w:pStyle w:val="Heading2"/>
       </w:pPr>
-      <w:bookmarkStart w:id="36" w:name="_Toc517197847"/>
+      <w:bookmarkStart w:id="37" w:name="_Toc517197847"/>
       <w:r>
         <w:t>10. HHS/OIG Corporate Integrity Agreements/Watch List</w:t>
       </w:r>
-      <w:bookmarkEnd w:id="36"/>
+      <w:bookmarkEnd w:id="37"/>
     </w:p>
     <w:p/>
     <w:p>
@@ -10693,7 +10759,7 @@
                     </pic:cNvPicPr>
                   </pic:nvPicPr>
                   <pic:blipFill>
-                    <a:blip r:embed="rId38">
+                    <a:blip r:embed="rId40">
                       <a:extLst>
                         <a:ext uri="{28A0092B-C50C-407E-A947-70E740481C1C}">
                           <a14:useLocalDpi xmlns:a14="http://schemas.microsoft.com/office/drawing/2010/main" val="0"/>
@@ -10734,11 +10800,11 @@
       <w:pPr>
         <w:pStyle w:val="Heading2"/>
       </w:pPr>
-      <w:bookmarkStart w:id="37" w:name="_Toc517197848"/>
+      <w:bookmarkStart w:id="38" w:name="_Toc517197848"/>
       <w:r>
         <w:t>11. SAM/SYSTEM FOR AWARD MANAGEMENT</w:t>
       </w:r>
-      <w:bookmarkEnd w:id="37"/>
+      <w:bookmarkEnd w:id="38"/>
     </w:p>
     <w:p/>
     <w:p>
@@ -10777,7 +10843,7 @@
                     </pic:cNvPicPr>
                   </pic:nvPicPr>
                   <pic:blipFill>
-                    <a:blip r:embed="rId39" cstate="print">
+                    <a:blip r:embed="rId41" cstate="print">
                       <a:extLst>
                         <a:ext uri="{28A0092B-C50C-407E-A947-70E740481C1C}">
                           <a14:useLocalDpi xmlns:a14="http://schemas.microsoft.com/office/drawing/2010/main" val="0"/>
@@ -10840,7 +10906,7 @@
                     </pic:cNvPicPr>
                   </pic:nvPicPr>
                   <pic:blipFill>
-                    <a:blip r:embed="rId40">
+                    <a:blip r:embed="rId42">
                       <a:extLst>
                         <a:ext uri="{28A0092B-C50C-407E-A947-70E740481C1C}">
                           <a14:useLocalDpi xmlns:a14="http://schemas.microsoft.com/office/drawing/2010/main" val="0"/>
@@ -10879,11 +10945,11 @@
       <w:pPr>
         <w:pStyle w:val="Heading2"/>
       </w:pPr>
-      <w:bookmarkStart w:id="38" w:name="_Toc517197849"/>
+      <w:bookmarkStart w:id="39" w:name="_Toc517197849"/>
       <w:r>
         <w:t>12. LIST OF SPECIALLY DESIGNATED NATIONALS</w:t>
       </w:r>
-      <w:bookmarkEnd w:id="38"/>
+      <w:bookmarkEnd w:id="39"/>
     </w:p>
     <w:p/>
     <w:p>
@@ -10928,7 +10994,7 @@
                     </pic:cNvPicPr>
                   </pic:nvPicPr>
                   <pic:blipFill>
-                    <a:blip r:embed="rId41">
+                    <a:blip r:embed="rId43">
                       <a:extLst>
                         <a:ext uri="{28A0092B-C50C-407E-A947-70E740481C1C}">
                           <a14:useLocalDpi xmlns:a14="http://schemas.microsoft.com/office/drawing/2010/main" val="0"/>
@@ -10996,7 +11062,7 @@
           <w:noProof/>
         </w:rPr>
       </w:pPr>
-      <w:bookmarkStart w:id="39" w:name="_Toc483318891"/>
+      <w:bookmarkStart w:id="40" w:name="_Toc483318891"/>
       <w:r>
         <w:rPr>
           <w:noProof/>
@@ -11004,7 +11070,7 @@
         <w:lastRenderedPageBreak/>
         <w:t>Data Structures</w:t>
       </w:r>
-      <w:bookmarkEnd w:id="39"/>
+      <w:bookmarkEnd w:id="40"/>
     </w:p>
     <w:p>
       <w:pPr>
@@ -11014,7 +11080,7 @@
           <w:sz w:val="22"/>
         </w:rPr>
       </w:pPr>
-      <w:bookmarkStart w:id="40" w:name="_Toc483318892"/>
+      <w:bookmarkStart w:id="41" w:name="_Toc483318892"/>
       <w:r>
         <w:rPr>
           <w:b w:val="0"/>
@@ -11022,7 +11088,7 @@
         </w:rPr>
         <w:t>Compliance Form Data Structure</w:t>
       </w:r>
-      <w:bookmarkEnd w:id="40"/>
+      <w:bookmarkEnd w:id="41"/>
       <w:r>
         <w:rPr>
           <w:b w:val="0"/>
@@ -20186,8 +20252,6 @@
           <w:szCs w:val="20"/>
         </w:rPr>
       </w:pPr>
-      <w:bookmarkStart w:id="41" w:name="_GoBack"/>
-      <w:bookmarkEnd w:id="41"/>
     </w:p>
     <w:sectPr>
       <w:pgSz w:w="11907" w:h="16839" w:code="9"/>
@@ -25604,7 +25668,7 @@
 </file>
 
 <file path=customXml/itemProps1.xml><?xml version="1.0" encoding="utf-8"?>
-<ds:datastoreItem xmlns:ds="http://schemas.openxmlformats.org/officeDocument/2006/customXml" ds:itemID="{D961C5CC-269E-4E0F-8AE6-033913957C19}">
+<ds:datastoreItem xmlns:ds="http://schemas.openxmlformats.org/officeDocument/2006/customXml" ds:itemID="{471BB033-580D-43E5-AEDD-2BCD77F09AA5}">
   <ds:schemaRefs>
     <ds:schemaRef ds:uri="http://schemas.openxmlformats.org/officeDocument/2006/bibliography"/>
   </ds:schemaRefs>

</xml_diff>